<commit_message>
Naat final draft of notebook
</commit_message>
<xml_diff>
--- a/DS160_FP_NPA_JCR.docx
+++ b/DS160_FP_NPA_JCR.docx
@@ -57,23 +57,13 @@
           <w:szCs w:val="20"/>
         </w:rPr>
       </w:pPr>
-      <w:proofErr w:type="spellStart"/>
-      <w:r>
-        <w:rPr>
-          <w:rFonts w:ascii="Times New Roman" w:hAnsi="Times New Roman"/>
-          <w:sz w:val="20"/>
-          <w:szCs w:val="20"/>
-        </w:rPr>
-        <w:t>Naat</w:t>
-      </w:r>
-      <w:proofErr w:type="spellEnd"/>
-      <w:r>
-        <w:rPr>
-          <w:rFonts w:ascii="Times New Roman" w:hAnsi="Times New Roman"/>
-          <w:sz w:val="20"/>
-          <w:szCs w:val="20"/>
-        </w:rPr>
-        <w:t xml:space="preserve"> Ambrosino</w:t>
+      <w:r>
+        <w:rPr>
+          <w:rFonts w:ascii="Times New Roman" w:hAnsi="Times New Roman"/>
+          <w:sz w:val="20"/>
+          <w:szCs w:val="20"/>
+        </w:rPr>
+        <w:t>Naat Ambrosino</w:t>
       </w:r>
       <w:r>
         <w:rPr>
@@ -860,23 +850,13 @@
         </w:rPr>
         <w:t xml:space="preserve">This section will be similar to your exploratory analysis project. First, provide a summary of the data set similar to your first exploratory analysis: </w:t>
       </w:r>
-      <w:proofErr w:type="gramStart"/>
       <w:r>
         <w:rPr>
           <w:rFonts w:ascii="Times New Roman" w:hAnsi="Times New Roman"/>
           <w:i/>
           <w:sz w:val="20"/>
         </w:rPr>
-        <w:t>e.g.</w:t>
-      </w:r>
-      <w:proofErr w:type="gramEnd"/>
-      <w:r>
-        <w:rPr>
-          <w:rFonts w:ascii="Times New Roman" w:hAnsi="Times New Roman"/>
-          <w:i/>
-          <w:sz w:val="20"/>
-        </w:rPr>
-        <w:t xml:space="preserve"> this data set contains 398 samples with 7 columns with various data types</w:t>
+        <w:t>e.g. this data set contains 398 samples with 7 columns with various data types</w:t>
       </w:r>
       <w:r>
         <w:rPr>
@@ -900,25 +880,7 @@
           <w:iCs/>
           <w:sz w:val="20"/>
         </w:rPr>
-        <w:t xml:space="preserve"> appropriate plots (</w:t>
-      </w:r>
-      <w:proofErr w:type="gramStart"/>
-      <w:r>
-        <w:rPr>
-          <w:rFonts w:ascii="Times New Roman" w:hAnsi="Times New Roman"/>
-          <w:iCs/>
-          <w:sz w:val="20"/>
-        </w:rPr>
-        <w:t>e.g.</w:t>
-      </w:r>
-      <w:proofErr w:type="gramEnd"/>
-      <w:r>
-        <w:rPr>
-          <w:rFonts w:ascii="Times New Roman" w:hAnsi="Times New Roman"/>
-          <w:iCs/>
-          <w:sz w:val="20"/>
-        </w:rPr>
-        <w:t xml:space="preserve"> correlation matrix, heatmaps, bar charts, etc.) that you deem necessary. </w:t>
+        <w:t xml:space="preserve"> appropriate plots (e.g. correlation matrix, heatmaps, bar charts, etc.) that you deem necessary. </w:t>
       </w:r>
     </w:p>
     <w:p>
@@ -1198,7 +1160,6 @@
                 <w:sz w:val="20"/>
               </w:rPr>
             </w:pPr>
-            <w:proofErr w:type="spellStart"/>
             <w:r>
               <w:rPr>
                 <w:rFonts w:ascii="Times New Roman" w:hAnsi="Times New Roman"/>
@@ -1213,7 +1174,6 @@
               </w:rPr>
               <w:t>n</w:t>
             </w:r>
-            <w:proofErr w:type="spellEnd"/>
           </w:p>
         </w:tc>
         <w:tc>
@@ -1256,7 +1216,6 @@
                 <w:sz w:val="20"/>
               </w:rPr>
             </w:pPr>
-            <w:proofErr w:type="spellStart"/>
             <w:r>
               <w:rPr>
                 <w:rFonts w:ascii="Times New Roman" w:hAnsi="Times New Roman"/>
@@ -1264,7 +1223,6 @@
               </w:rPr>
               <w:t>Mean_Green</w:t>
             </w:r>
-            <w:proofErr w:type="spellEnd"/>
           </w:p>
         </w:tc>
         <w:tc>
@@ -1307,7 +1265,6 @@
                 <w:sz w:val="20"/>
               </w:rPr>
             </w:pPr>
-            <w:proofErr w:type="spellStart"/>
             <w:r>
               <w:rPr>
                 <w:rFonts w:ascii="Times New Roman" w:hAnsi="Times New Roman"/>
@@ -1315,7 +1272,6 @@
               </w:rPr>
               <w:t>Mean_Red</w:t>
             </w:r>
-            <w:proofErr w:type="spellEnd"/>
           </w:p>
         </w:tc>
         <w:tc>
@@ -1358,7 +1314,6 @@
                 <w:sz w:val="20"/>
               </w:rPr>
             </w:pPr>
-            <w:proofErr w:type="spellStart"/>
             <w:r>
               <w:rPr>
                 <w:rFonts w:ascii="Times New Roman" w:hAnsi="Times New Roman"/>
@@ -1366,7 +1321,6 @@
               </w:rPr>
               <w:t>Mean_NIR</w:t>
             </w:r>
-            <w:proofErr w:type="spellEnd"/>
           </w:p>
         </w:tc>
         <w:tc>
@@ -1409,7 +1363,6 @@
                 <w:sz w:val="20"/>
               </w:rPr>
             </w:pPr>
-            <w:proofErr w:type="spellStart"/>
             <w:r>
               <w:rPr>
                 <w:rFonts w:ascii="Times New Roman" w:hAnsi="Times New Roman"/>
@@ -1417,7 +1370,6 @@
               </w:rPr>
               <w:t>SD_pan</w:t>
             </w:r>
-            <w:proofErr w:type="spellEnd"/>
           </w:p>
         </w:tc>
         <w:tc>
@@ -2555,6 +2507,9 @@
         </w:tc>
       </w:tr>
       <w:tr>
+        <w:trPr>
+          <w:trHeight w:val="305"/>
+        </w:trPr>
         <w:tc>
           <w:tcPr>
             <w:tcW w:w="1440" w:type="dxa"/>
@@ -2614,23 +2569,7 @@
                 <w:rFonts w:ascii="Times New Roman" w:hAnsi="Times New Roman"/>
                 <w:sz w:val="20"/>
               </w:rPr>
-              <w:t>(</w:t>
-            </w:r>
-            <w:proofErr w:type="spellStart"/>
-            <w:r>
-              <w:rPr>
-                <w:rFonts w:ascii="Times New Roman" w:hAnsi="Times New Roman"/>
-                <w:sz w:val="20"/>
-              </w:rPr>
-              <w:t>yA</w:t>
-            </w:r>
-            <w:proofErr w:type="spellEnd"/>
-            <w:r>
-              <w:rPr>
-                <w:rFonts w:ascii="Times New Roman" w:hAnsi="Times New Roman"/>
-                <w:sz w:val="20"/>
-              </w:rPr>
-              <w:t>)</w:t>
+              <w:t>(yA)</w:t>
             </w:r>
           </w:p>
         </w:tc>
@@ -2678,23 +2617,7 @@
                 <w:rFonts w:ascii="Times New Roman" w:hAnsi="Times New Roman"/>
                 <w:sz w:val="20"/>
               </w:rPr>
-              <w:t>All Five (5) all raw features, 50/25/25 split for train, validate, and test(</w:t>
-            </w:r>
-            <w:proofErr w:type="spellStart"/>
-            <w:r>
-              <w:rPr>
-                <w:rFonts w:ascii="Times New Roman" w:hAnsi="Times New Roman"/>
-                <w:sz w:val="20"/>
-              </w:rPr>
-              <w:t>yA</w:t>
-            </w:r>
-            <w:proofErr w:type="spellEnd"/>
-            <w:r>
-              <w:rPr>
-                <w:rFonts w:ascii="Times New Roman" w:hAnsi="Times New Roman"/>
-                <w:sz w:val="20"/>
-              </w:rPr>
-              <w:t>)</w:t>
+              <w:t>All Five (5) all raw features, 50/25/25 split for train, validate, and test(yA)</w:t>
             </w:r>
           </w:p>
         </w:tc>
@@ -2742,23 +2665,7 @@
                 <w:rFonts w:ascii="Times New Roman" w:hAnsi="Times New Roman"/>
                 <w:sz w:val="20"/>
               </w:rPr>
-              <w:t>All Five (5) all raw features, 80/10/10 split for train, validate, and test(</w:t>
-            </w:r>
-            <w:proofErr w:type="spellStart"/>
-            <w:r>
-              <w:rPr>
-                <w:rFonts w:ascii="Times New Roman" w:hAnsi="Times New Roman"/>
-                <w:sz w:val="20"/>
-              </w:rPr>
-              <w:t>yB</w:t>
-            </w:r>
-            <w:proofErr w:type="spellEnd"/>
-            <w:r>
-              <w:rPr>
-                <w:rFonts w:ascii="Times New Roman" w:hAnsi="Times New Roman"/>
-                <w:sz w:val="20"/>
-              </w:rPr>
-              <w:t>)</w:t>
+              <w:t>All Five (5) all raw features, 80/10/10 split for train, validate, and test(yB)</w:t>
             </w:r>
           </w:p>
         </w:tc>
@@ -2778,6 +2685,13 @@
                 <w:sz w:val="20"/>
               </w:rPr>
             </w:pPr>
+            <w:r>
+              <w:rPr>
+                <w:rFonts w:ascii="Times New Roman" w:hAnsi="Times New Roman"/>
+                <w:sz w:val="20"/>
+              </w:rPr>
+              <w:t>4</w:t>
+            </w:r>
           </w:p>
         </w:tc>
         <w:tc>
@@ -2799,52 +2713,7 @@
                 <w:rFonts w:ascii="Times New Roman" w:hAnsi="Times New Roman"/>
                 <w:sz w:val="20"/>
               </w:rPr>
-              <w:t>All Five (5) all raw features, 50/25/25 split for train, validate, and test(</w:t>
-            </w:r>
-            <w:proofErr w:type="spellStart"/>
-            <w:r>
-              <w:rPr>
-                <w:rFonts w:ascii="Times New Roman" w:hAnsi="Times New Roman"/>
-                <w:sz w:val="20"/>
-              </w:rPr>
-              <w:t>yB</w:t>
-            </w:r>
-            <w:proofErr w:type="spellEnd"/>
-            <w:r>
-              <w:rPr>
-                <w:rFonts w:ascii="Times New Roman" w:hAnsi="Times New Roman"/>
-                <w:sz w:val="20"/>
-              </w:rPr>
-              <w:t>)</w:t>
-            </w:r>
-          </w:p>
-        </w:tc>
-      </w:tr>
-      <w:tr>
-        <w:trPr>
-          <w:gridAfter w:val="1"/>
-          <w:wAfter w:w="7560" w:type="dxa"/>
-        </w:trPr>
-        <w:tc>
-          <w:tcPr>
-            <w:tcW w:w="1440" w:type="dxa"/>
-          </w:tcPr>
-          <w:p>
-            <w:pPr>
-              <w:pStyle w:val="ListParagraph"/>
-              <w:ind w:left="0"/>
-              <w:jc w:val="center"/>
-              <w:rPr>
-                <w:rFonts w:ascii="Times New Roman" w:hAnsi="Times New Roman"/>
-                <w:sz w:val="20"/>
-              </w:rPr>
-            </w:pPr>
-            <w:r>
-              <w:rPr>
-                <w:rFonts w:ascii="Times New Roman" w:hAnsi="Times New Roman"/>
-                <w:sz w:val="20"/>
-              </w:rPr>
-              <w:t>4</w:t>
+              <w:t>All Five (5) all raw features, 50/25/25 split for train, validate, and test(yB)</w:t>
             </w:r>
           </w:p>
         </w:tc>
@@ -2887,21 +2756,12 @@
                 <w:sz w:val="20"/>
               </w:rPr>
             </w:pPr>
-            <w:proofErr w:type="spellStart"/>
             <w:r>
               <w:rPr>
                 <w:rFonts w:ascii="Times New Roman" w:hAnsi="Times New Roman"/>
                 <w:sz w:val="20"/>
               </w:rPr>
-              <w:t>min_samples_leaf</w:t>
-            </w:r>
-            <w:proofErr w:type="spellEnd"/>
-            <w:r>
-              <w:rPr>
-                <w:rFonts w:ascii="Times New Roman" w:hAnsi="Times New Roman"/>
-                <w:sz w:val="20"/>
-              </w:rPr>
-              <w:t>=2, f1-scores=[.99,.81,.98]. Going to increase until the f1 scores start getting worse.</w:t>
+              <w:t>min_samples_leaf=2, f1-scores=[.99,.81,.98]. Going to increase until the f1 scores start getting worse.</w:t>
             </w:r>
           </w:p>
         </w:tc>
@@ -2969,6 +2829,13 @@
                 <w:sz w:val="20"/>
               </w:rPr>
             </w:pPr>
+            <w:r>
+              <w:rPr>
+                <w:rFonts w:ascii="Times New Roman" w:hAnsi="Times New Roman"/>
+                <w:sz w:val="20"/>
+              </w:rPr>
+              <w:t>7</w:t>
+            </w:r>
           </w:p>
         </w:tc>
         <w:tc>
@@ -3015,7 +2882,7 @@
                 <w:rFonts w:ascii="Times New Roman" w:hAnsi="Times New Roman"/>
                 <w:sz w:val="20"/>
               </w:rPr>
-              <w:t>7</w:t>
+              <w:t>8</w:t>
             </w:r>
           </w:p>
         </w:tc>
@@ -3033,37 +2900,12 @@
                 <w:sz w:val="20"/>
               </w:rPr>
             </w:pPr>
-            <w:proofErr w:type="spellStart"/>
             <w:r>
               <w:rPr>
                 <w:rFonts w:ascii="Times New Roman" w:hAnsi="Times New Roman"/>
                 <w:sz w:val="20"/>
               </w:rPr>
-              <w:t>dfA</w:t>
-            </w:r>
-            <w:proofErr w:type="spellEnd"/>
-            <w:r>
-              <w:rPr>
-                <w:rFonts w:ascii="Times New Roman" w:hAnsi="Times New Roman"/>
-                <w:sz w:val="20"/>
-              </w:rPr>
-              <w:t xml:space="preserve"> with </w:t>
-            </w:r>
-            <w:proofErr w:type="spellStart"/>
-            <w:r>
-              <w:rPr>
-                <w:rFonts w:ascii="Times New Roman" w:hAnsi="Times New Roman"/>
-                <w:sz w:val="20"/>
-              </w:rPr>
-              <w:t>noralized</w:t>
-            </w:r>
-            <w:proofErr w:type="spellEnd"/>
-            <w:r>
-              <w:rPr>
-                <w:rFonts w:ascii="Times New Roman" w:hAnsi="Times New Roman"/>
-                <w:sz w:val="20"/>
-              </w:rPr>
-              <w:t xml:space="preserve"> features, 80/10/10 split for train, validate, and test</w:t>
+              <w:t>dfA with noralized features, 80/10/10 split for train, validate, and test</w:t>
             </w:r>
           </w:p>
         </w:tc>
@@ -3506,7 +3348,6 @@
           <w:iCs/>
           <w:sz w:val="20"/>
         </w:rPr>
-        <w:lastRenderedPageBreak/>
         <w:t>RESULTS</w:t>
       </w:r>
     </w:p>
@@ -3591,25 +3432,7 @@
           <w:iCs/>
           <w:sz w:val="20"/>
         </w:rPr>
-        <w:t xml:space="preserve">You could also do an ROC curve (using </w:t>
-      </w:r>
-      <w:proofErr w:type="spellStart"/>
-      <w:r>
-        <w:rPr>
-          <w:rFonts w:ascii="Times New Roman" w:hAnsi="Times New Roman"/>
-          <w:iCs/>
-          <w:sz w:val="20"/>
-        </w:rPr>
-        <w:t>SciKit</w:t>
-      </w:r>
-      <w:proofErr w:type="spellEnd"/>
-      <w:r>
-        <w:rPr>
-          <w:rFonts w:ascii="Times New Roman" w:hAnsi="Times New Roman"/>
-          <w:iCs/>
-          <w:sz w:val="20"/>
-        </w:rPr>
-        <w:t xml:space="preserve"> Learn).</w:t>
+        <w:t>You could also do an ROC curve (using SciKit Learn).</w:t>
       </w:r>
       <w:r>
         <w:rPr>
@@ -4339,7 +4162,6 @@
         <w:pStyle w:val="HTMLPreformatted"/>
       </w:pPr>
       <w:r>
-        <w:lastRenderedPageBreak/>
         <w:t xml:space="preserve">  </w:t>
       </w:r>
       <w:r>
@@ -4840,7 +4662,6 @@
         <w:pStyle w:val="HTMLPreformatted"/>
       </w:pPr>
       <w:r>
-        <w:lastRenderedPageBreak/>
         <w:tab/>
       </w:r>
       <w:r>
@@ -5029,47 +4850,7 @@
           <w:sz w:val="20"/>
           <w:szCs w:val="20"/>
         </w:rPr>
-        <w:t xml:space="preserve">The first of the results above are several results from the Decision Tree. Both the </w:t>
-      </w:r>
-      <w:proofErr w:type="spellStart"/>
-      <w:r>
-        <w:rPr>
-          <w:rFonts w:ascii="Times New Roman" w:hAnsi="Times New Roman"/>
-          <w:iCs/>
-          <w:sz w:val="20"/>
-          <w:szCs w:val="20"/>
-        </w:rPr>
-        <w:t>dfA</w:t>
-      </w:r>
-      <w:proofErr w:type="spellEnd"/>
-      <w:r>
-        <w:rPr>
-          <w:rFonts w:ascii="Times New Roman" w:hAnsi="Times New Roman"/>
-          <w:iCs/>
-          <w:sz w:val="20"/>
-          <w:szCs w:val="20"/>
-        </w:rPr>
-        <w:t xml:space="preserve"> set and the </w:t>
-      </w:r>
-      <w:proofErr w:type="spellStart"/>
-      <w:r>
-        <w:rPr>
-          <w:rFonts w:ascii="Times New Roman" w:hAnsi="Times New Roman"/>
-          <w:iCs/>
-          <w:sz w:val="20"/>
-          <w:szCs w:val="20"/>
-        </w:rPr>
-        <w:t>dfB</w:t>
-      </w:r>
-      <w:proofErr w:type="spellEnd"/>
-      <w:r>
-        <w:rPr>
-          <w:rFonts w:ascii="Times New Roman" w:hAnsi="Times New Roman"/>
-          <w:iCs/>
-          <w:sz w:val="20"/>
-          <w:szCs w:val="20"/>
-        </w:rPr>
-        <w:t xml:space="preserve"> set both gave amazing results</w:t>
+        <w:t>The first of the results above are several results from the Decision Tree. Both the dfA set and the dfB set both gave amazing results</w:t>
       </w:r>
       <w:r>
         <w:rPr>
@@ -5479,24 +5260,24 @@
           <w:i/>
           <w:sz w:val="20"/>
         </w:rPr>
+        <w:t>Limitations of Implementation</w:t>
+      </w:r>
+    </w:p>
+    <w:p>
+      <w:pPr>
+        <w:rPr>
+          <w:rFonts w:ascii="Times New Roman" w:hAnsi="Times New Roman"/>
+          <w:iCs/>
+          <w:sz w:val="20"/>
+        </w:rPr>
+      </w:pPr>
+      <w:r>
+        <w:rPr>
+          <w:rFonts w:ascii="Times New Roman" w:hAnsi="Times New Roman"/>
+          <w:iCs/>
+          <w:sz w:val="20"/>
+        </w:rPr>
         <w:lastRenderedPageBreak/>
-        <w:t>Limitations of Implementation</w:t>
-      </w:r>
-    </w:p>
-    <w:p>
-      <w:pPr>
-        <w:rPr>
-          <w:rFonts w:ascii="Times New Roman" w:hAnsi="Times New Roman"/>
-          <w:iCs/>
-          <w:sz w:val="20"/>
-        </w:rPr>
-      </w:pPr>
-      <w:r>
-        <w:rPr>
-          <w:rFonts w:ascii="Times New Roman" w:hAnsi="Times New Roman"/>
-          <w:iCs/>
-          <w:sz w:val="20"/>
-        </w:rPr>
         <w:t>Discuss the limitations of your model</w:t>
       </w:r>
       <w:r>
@@ -6026,7 +5807,6 @@
           <w:iCs/>
           <w:sz w:val="20"/>
         </w:rPr>
-        <w:lastRenderedPageBreak/>
         <w:t>REFERENCES</w:t>
       </w:r>
     </w:p>
@@ -6201,25 +5981,14 @@
           <w:szCs w:val="20"/>
         </w:rPr>
       </w:pPr>
-      <w:proofErr w:type="spellStart"/>
-      <w:r>
-        <w:rPr>
-          <w:rFonts w:ascii="Times New Roman" w:hAnsi="Times New Roman"/>
-          <w:iCs/>
-          <w:sz w:val="20"/>
-          <w:szCs w:val="20"/>
-        </w:rPr>
-        <w:t>Naat</w:t>
-      </w:r>
-      <w:proofErr w:type="spellEnd"/>
-      <w:r>
-        <w:rPr>
-          <w:rFonts w:ascii="Times New Roman" w:hAnsi="Times New Roman"/>
-          <w:iCs/>
-          <w:sz w:val="20"/>
-          <w:szCs w:val="20"/>
-        </w:rPr>
-        <w:t xml:space="preserve"> made the notebook (data exploration, cleaning, </w:t>
+      <w:r>
+        <w:rPr>
+          <w:rFonts w:ascii="Times New Roman" w:hAnsi="Times New Roman"/>
+          <w:iCs/>
+          <w:sz w:val="20"/>
+          <w:szCs w:val="20"/>
+        </w:rPr>
+        <w:t xml:space="preserve">Naat made the notebook (data exploration, cleaning, </w:t>
       </w:r>
       <w:r>
         <w:rPr>
@@ -6237,7 +6006,25 @@
           <w:sz w:val="20"/>
           <w:szCs w:val="20"/>
         </w:rPr>
-        <w:t xml:space="preserve"> and running tests) and the decisions regarding it and the data, provided explanation of concepts for the documentation, clarified directions, researched, did some proofreading/editing, and scheduled meetings. </w:t>
+        <w:t xml:space="preserve"> and running tests) and the decisions regarding it and the data, </w:t>
+      </w:r>
+      <w:r>
+        <w:rPr>
+          <w:rFonts w:ascii="Times New Roman" w:hAnsi="Times New Roman"/>
+          <w:iCs/>
+          <w:sz w:val="20"/>
+          <w:szCs w:val="20"/>
+        </w:rPr>
+        <w:t xml:space="preserve">made markdown comments analyzing results, </w:t>
+      </w:r>
+      <w:r>
+        <w:rPr>
+          <w:rFonts w:ascii="Times New Roman" w:hAnsi="Times New Roman"/>
+          <w:iCs/>
+          <w:sz w:val="20"/>
+          <w:szCs w:val="20"/>
+        </w:rPr>
+        <w:t xml:space="preserve">provided explanation of concepts for the documentation, clarified directions, researched, did some proofreading/editing, and scheduled meetings. </w:t>
       </w:r>
     </w:p>
     <w:p>
@@ -6257,7 +6044,34 @@
           <w:sz w:val="20"/>
           <w:szCs w:val="20"/>
         </w:rPr>
-        <w:t>Jerrin was in charge of this write up . Jerrin also made some edits to the notebook, such as adding some more markdown comments and moving some cells.</w:t>
+        <w:t xml:space="preserve">Jerrin was in charge of this write up . Jerrin also made some edits to the notebook, </w:t>
+      </w:r>
+      <w:r>
+        <w:rPr>
+          <w:rFonts w:ascii="Times New Roman" w:hAnsi="Times New Roman"/>
+          <w:iCs/>
+          <w:sz w:val="20"/>
+          <w:szCs w:val="20"/>
+        </w:rPr>
+        <w:t>mostly</w:t>
+      </w:r>
+      <w:r>
+        <w:rPr>
+          <w:rFonts w:ascii="Times New Roman" w:hAnsi="Times New Roman"/>
+          <w:iCs/>
+          <w:sz w:val="20"/>
+          <w:szCs w:val="20"/>
+        </w:rPr>
+        <w:t xml:space="preserve"> </w:t>
+      </w:r>
+      <w:r>
+        <w:rPr>
+          <w:rFonts w:ascii="Times New Roman" w:hAnsi="Times New Roman"/>
+          <w:iCs/>
+          <w:sz w:val="20"/>
+          <w:szCs w:val="20"/>
+        </w:rPr>
+        <w:t>bolding some of the markdown comments for emphasis for the presentation.</w:t>
       </w:r>
     </w:p>
     <w:p>

</xml_diff>

<commit_message>
Final update to documentation
</commit_message>
<xml_diff>
--- a/DS160_FP_NPA_JCR.docx
+++ b/DS160_FP_NPA_JCR.docx
@@ -57,13 +57,23 @@
           <w:szCs w:val="20"/>
         </w:rPr>
       </w:pPr>
-      <w:r>
-        <w:rPr>
-          <w:rFonts w:ascii="Times New Roman" w:hAnsi="Times New Roman"/>
-          <w:sz w:val="20"/>
-          <w:szCs w:val="20"/>
-        </w:rPr>
-        <w:t>Naat Ambrosino</w:t>
+      <w:proofErr w:type="spellStart"/>
+      <w:r>
+        <w:rPr>
+          <w:rFonts w:ascii="Times New Roman" w:hAnsi="Times New Roman"/>
+          <w:sz w:val="20"/>
+          <w:szCs w:val="20"/>
+        </w:rPr>
+        <w:t>Naat</w:t>
+      </w:r>
+      <w:proofErr w:type="spellEnd"/>
+      <w:r>
+        <w:rPr>
+          <w:rFonts w:ascii="Times New Roman" w:hAnsi="Times New Roman"/>
+          <w:sz w:val="20"/>
+          <w:szCs w:val="20"/>
+        </w:rPr>
+        <w:t xml:space="preserve"> Ambrosino</w:t>
       </w:r>
       <w:r>
         <w:rPr>
@@ -850,13 +860,23 @@
         </w:rPr>
         <w:t xml:space="preserve">This section will be similar to your exploratory analysis project. First, provide a summary of the data set similar to your first exploratory analysis: </w:t>
       </w:r>
+      <w:proofErr w:type="gramStart"/>
       <w:r>
         <w:rPr>
           <w:rFonts w:ascii="Times New Roman" w:hAnsi="Times New Roman"/>
           <w:i/>
           <w:sz w:val="20"/>
         </w:rPr>
-        <w:t>e.g. this data set contains 398 samples with 7 columns with various data types</w:t>
+        <w:t>e.g.</w:t>
+      </w:r>
+      <w:proofErr w:type="gramEnd"/>
+      <w:r>
+        <w:rPr>
+          <w:rFonts w:ascii="Times New Roman" w:hAnsi="Times New Roman"/>
+          <w:i/>
+          <w:sz w:val="20"/>
+        </w:rPr>
+        <w:t xml:space="preserve"> this data set contains 398 samples with 7 columns with various data types</w:t>
       </w:r>
       <w:r>
         <w:rPr>
@@ -880,7 +900,25 @@
           <w:iCs/>
           <w:sz w:val="20"/>
         </w:rPr>
-        <w:t xml:space="preserve"> appropriate plots (e.g. correlation matrix, heatmaps, bar charts, etc.) that you deem necessary. </w:t>
+        <w:t xml:space="preserve"> appropriate plots (</w:t>
+      </w:r>
+      <w:proofErr w:type="gramStart"/>
+      <w:r>
+        <w:rPr>
+          <w:rFonts w:ascii="Times New Roman" w:hAnsi="Times New Roman"/>
+          <w:iCs/>
+          <w:sz w:val="20"/>
+        </w:rPr>
+        <w:t>e.g.</w:t>
+      </w:r>
+      <w:proofErr w:type="gramEnd"/>
+      <w:r>
+        <w:rPr>
+          <w:rFonts w:ascii="Times New Roman" w:hAnsi="Times New Roman"/>
+          <w:iCs/>
+          <w:sz w:val="20"/>
+        </w:rPr>
+        <w:t xml:space="preserve"> correlation matrix, heatmaps, bar charts, etc.) that you deem necessary. </w:t>
       </w:r>
     </w:p>
     <w:p>
@@ -999,7 +1037,27 @@
           <w:sz w:val="20"/>
           <w:szCs w:val="20"/>
         </w:rPr>
-        <w:t>The Mean NIR is the value of the mean for near infrared images of the forest. The last is the SD_Pan which is the standard deviation of the pan band data.</w:t>
+        <w:t xml:space="preserve">The Mean NIR is the value of the mean for near infrared images of the forest. The last is the </w:t>
+      </w:r>
+      <w:proofErr w:type="spellStart"/>
+      <w:r>
+        <w:rPr>
+          <w:rFonts w:ascii="Times New Roman" w:hAnsi="Times New Roman"/>
+          <w:iCs/>
+          <w:sz w:val="20"/>
+          <w:szCs w:val="20"/>
+        </w:rPr>
+        <w:t>SD_Pan</w:t>
+      </w:r>
+      <w:proofErr w:type="spellEnd"/>
+      <w:r>
+        <w:rPr>
+          <w:rFonts w:ascii="Times New Roman" w:hAnsi="Times New Roman"/>
+          <w:iCs/>
+          <w:sz w:val="20"/>
+          <w:szCs w:val="20"/>
+        </w:rPr>
+        <w:t xml:space="preserve"> which is the standard deviation of the pan band data.</w:t>
       </w:r>
     </w:p>
     <w:p>
@@ -1160,6 +1218,7 @@
                 <w:sz w:val="20"/>
               </w:rPr>
             </w:pPr>
+            <w:proofErr w:type="spellStart"/>
             <w:r>
               <w:rPr>
                 <w:rFonts w:ascii="Times New Roman" w:hAnsi="Times New Roman"/>
@@ -1174,6 +1233,7 @@
               </w:rPr>
               <w:t>n</w:t>
             </w:r>
+            <w:proofErr w:type="spellEnd"/>
           </w:p>
         </w:tc>
         <w:tc>
@@ -1216,6 +1276,7 @@
                 <w:sz w:val="20"/>
               </w:rPr>
             </w:pPr>
+            <w:proofErr w:type="spellStart"/>
             <w:r>
               <w:rPr>
                 <w:rFonts w:ascii="Times New Roman" w:hAnsi="Times New Roman"/>
@@ -1223,6 +1284,7 @@
               </w:rPr>
               <w:t>Mean_Green</w:t>
             </w:r>
+            <w:proofErr w:type="spellEnd"/>
           </w:p>
         </w:tc>
         <w:tc>
@@ -1265,6 +1327,7 @@
                 <w:sz w:val="20"/>
               </w:rPr>
             </w:pPr>
+            <w:proofErr w:type="spellStart"/>
             <w:r>
               <w:rPr>
                 <w:rFonts w:ascii="Times New Roman" w:hAnsi="Times New Roman"/>
@@ -1272,6 +1335,7 @@
               </w:rPr>
               <w:t>Mean_Red</w:t>
             </w:r>
+            <w:proofErr w:type="spellEnd"/>
           </w:p>
         </w:tc>
         <w:tc>
@@ -1314,6 +1378,7 @@
                 <w:sz w:val="20"/>
               </w:rPr>
             </w:pPr>
+            <w:proofErr w:type="spellStart"/>
             <w:r>
               <w:rPr>
                 <w:rFonts w:ascii="Times New Roman" w:hAnsi="Times New Roman"/>
@@ -1321,6 +1386,7 @@
               </w:rPr>
               <w:t>Mean_NIR</w:t>
             </w:r>
+            <w:proofErr w:type="spellEnd"/>
           </w:p>
         </w:tc>
         <w:tc>
@@ -1363,6 +1429,7 @@
                 <w:sz w:val="20"/>
               </w:rPr>
             </w:pPr>
+            <w:proofErr w:type="spellStart"/>
             <w:r>
               <w:rPr>
                 <w:rFonts w:ascii="Times New Roman" w:hAnsi="Times New Roman"/>
@@ -1370,6 +1437,7 @@
               </w:rPr>
               <w:t>SD_pan</w:t>
             </w:r>
+            <w:proofErr w:type="spellEnd"/>
           </w:p>
         </w:tc>
         <w:tc>
@@ -1485,7 +1553,47 @@
           <w:sz w:val="20"/>
           <w:szCs w:val="20"/>
         </w:rPr>
-        <w:t>. However, we felt that these outliers were so small that they wouldn’t affect the machine learning in a negative way. However, there was one consistent outlier in both Mean_Red and Mean_Green at 479. This outlier was very far out and with careful consideration we choose to drop the outlier from the data so that our experiments can flow smoothly</w:t>
+        <w:t xml:space="preserve">. However, we felt that these outliers were so small that they wouldn’t affect the machine learning in a negative way. However, there was one consistent outlier in both </w:t>
+      </w:r>
+      <w:proofErr w:type="spellStart"/>
+      <w:r>
+        <w:rPr>
+          <w:rFonts w:ascii="Times New Roman" w:hAnsi="Times New Roman"/>
+          <w:iCs/>
+          <w:sz w:val="20"/>
+          <w:szCs w:val="20"/>
+        </w:rPr>
+        <w:t>Mean_Red</w:t>
+      </w:r>
+      <w:proofErr w:type="spellEnd"/>
+      <w:r>
+        <w:rPr>
+          <w:rFonts w:ascii="Times New Roman" w:hAnsi="Times New Roman"/>
+          <w:iCs/>
+          <w:sz w:val="20"/>
+          <w:szCs w:val="20"/>
+        </w:rPr>
+        <w:t xml:space="preserve"> and </w:t>
+      </w:r>
+      <w:proofErr w:type="spellStart"/>
+      <w:r>
+        <w:rPr>
+          <w:rFonts w:ascii="Times New Roman" w:hAnsi="Times New Roman"/>
+          <w:iCs/>
+          <w:sz w:val="20"/>
+          <w:szCs w:val="20"/>
+        </w:rPr>
+        <w:t>Mean_Green</w:t>
+      </w:r>
+      <w:proofErr w:type="spellEnd"/>
+      <w:r>
+        <w:rPr>
+          <w:rFonts w:ascii="Times New Roman" w:hAnsi="Times New Roman"/>
+          <w:iCs/>
+          <w:sz w:val="20"/>
+          <w:szCs w:val="20"/>
+        </w:rPr>
+        <w:t xml:space="preserve"> at 479. This outlier was very far out and with careful consideration we choose to drop the outlier from the data so that our experiments can flow smoothly</w:t>
       </w:r>
       <w:r>
         <w:rPr>
@@ -2238,113 +2346,564 @@
     <w:p>
       <w:pPr>
         <w:spacing w:line="480" w:lineRule="auto"/>
-        <w:rPr>
-          <w:rFonts w:ascii="Times New Roman" w:hAnsi="Times New Roman"/>
-          <w:iCs/>
-          <w:sz w:val="20"/>
-          <w:szCs w:val="20"/>
-        </w:rPr>
-      </w:pPr>
-    </w:p>
-    <w:p>
-      <w:pPr>
-        <w:rPr>
-          <w:rFonts w:ascii="Times New Roman" w:hAnsi="Times New Roman"/>
-          <w:iCs/>
-          <w:sz w:val="24"/>
-          <w:szCs w:val="24"/>
-        </w:rPr>
-      </w:pPr>
-    </w:p>
-    <w:p>
-      <w:pPr>
-        <w:rPr>
-          <w:rFonts w:ascii="Times New Roman" w:hAnsi="Times New Roman"/>
-          <w:iCs/>
-          <w:sz w:val="24"/>
-          <w:szCs w:val="24"/>
-        </w:rPr>
-      </w:pPr>
-    </w:p>
-    <w:p>
-      <w:pPr>
-        <w:rPr>
-          <w:rFonts w:ascii="Times New Roman" w:hAnsi="Times New Roman"/>
-          <w:iCs/>
-          <w:sz w:val="24"/>
-          <w:szCs w:val="24"/>
-        </w:rPr>
-      </w:pPr>
-    </w:p>
-    <w:p>
-      <w:pPr>
-        <w:rPr>
-          <w:rFonts w:ascii="Times New Roman" w:hAnsi="Times New Roman"/>
-          <w:iCs/>
-          <w:sz w:val="24"/>
-          <w:szCs w:val="24"/>
-        </w:rPr>
-      </w:pPr>
-    </w:p>
-    <w:p>
-      <w:pPr>
-        <w:rPr>
-          <w:rFonts w:ascii="Times New Roman" w:hAnsi="Times New Roman"/>
-          <w:iCs/>
-          <w:sz w:val="24"/>
-          <w:szCs w:val="24"/>
-        </w:rPr>
-      </w:pPr>
-    </w:p>
-    <w:p>
-      <w:pPr>
-        <w:rPr>
-          <w:rFonts w:ascii="Times New Roman" w:hAnsi="Times New Roman"/>
-          <w:iCs/>
-          <w:sz w:val="24"/>
-          <w:szCs w:val="24"/>
-        </w:rPr>
-      </w:pPr>
-    </w:p>
-    <w:p>
-      <w:pPr>
-        <w:rPr>
-          <w:rFonts w:ascii="Times New Roman" w:hAnsi="Times New Roman"/>
-          <w:iCs/>
-          <w:sz w:val="24"/>
-          <w:szCs w:val="24"/>
-        </w:rPr>
-      </w:pPr>
-    </w:p>
-    <w:p>
-      <w:pPr>
-        <w:rPr>
-          <w:rFonts w:ascii="Times New Roman" w:hAnsi="Times New Roman"/>
-          <w:iCs/>
-          <w:sz w:val="24"/>
-          <w:szCs w:val="24"/>
-        </w:rPr>
-      </w:pPr>
-    </w:p>
-    <w:p>
-      <w:pPr>
-        <w:rPr>
-          <w:rFonts w:ascii="Times New Roman" w:hAnsi="Times New Roman"/>
-          <w:iCs/>
-          <w:sz w:val="24"/>
-          <w:szCs w:val="24"/>
-        </w:rPr>
-      </w:pPr>
-    </w:p>
-    <w:p>
-      <w:pPr>
-        <w:rPr>
-          <w:rFonts w:ascii="Times New Roman" w:hAnsi="Times New Roman"/>
-          <w:iCs/>
-          <w:sz w:val="24"/>
-          <w:szCs w:val="24"/>
-        </w:rPr>
-      </w:pPr>
+        <w:ind w:firstLine="720"/>
+        <w:rPr>
+          <w:rFonts w:ascii="Times New Roman" w:hAnsi="Times New Roman"/>
+          <w:iCs/>
+          <w:sz w:val="20"/>
+          <w:szCs w:val="20"/>
+        </w:rPr>
+      </w:pPr>
+      <w:r>
+        <w:rPr>
+          <w:rFonts w:ascii="Times New Roman" w:hAnsi="Times New Roman"/>
+          <w:iCs/>
+          <w:sz w:val="20"/>
+          <w:szCs w:val="20"/>
+        </w:rPr>
+        <w:t xml:space="preserve">For the dataset of sick trees, most of the basic statistics are far off from the full dataset and the </w:t>
+      </w:r>
+      <w:proofErr w:type="spellStart"/>
+      <w:r>
+        <w:rPr>
+          <w:rFonts w:ascii="Times New Roman" w:hAnsi="Times New Roman"/>
+          <w:iCs/>
+          <w:sz w:val="20"/>
+          <w:szCs w:val="20"/>
+        </w:rPr>
+        <w:t>dfNot</w:t>
+      </w:r>
+      <w:proofErr w:type="spellEnd"/>
+      <w:r>
+        <w:rPr>
+          <w:rFonts w:ascii="Times New Roman" w:hAnsi="Times New Roman"/>
+          <w:iCs/>
+          <w:sz w:val="20"/>
+          <w:szCs w:val="20"/>
+        </w:rPr>
+        <w:t xml:space="preserve"> </w:t>
+      </w:r>
+      <w:proofErr w:type="spellStart"/>
+      <w:r>
+        <w:rPr>
+          <w:rFonts w:ascii="Times New Roman" w:hAnsi="Times New Roman"/>
+          <w:iCs/>
+          <w:sz w:val="20"/>
+          <w:szCs w:val="20"/>
+        </w:rPr>
+        <w:t>dataframe</w:t>
+      </w:r>
+      <w:proofErr w:type="spellEnd"/>
+      <w:r>
+        <w:rPr>
+          <w:rFonts w:ascii="Times New Roman" w:hAnsi="Times New Roman"/>
+          <w:iCs/>
+          <w:sz w:val="20"/>
+          <w:szCs w:val="20"/>
+        </w:rPr>
+        <w:t>.</w:t>
+      </w:r>
+    </w:p>
+    <w:p>
+      <w:pPr>
+        <w:spacing w:line="480" w:lineRule="auto"/>
+        <w:rPr>
+          <w:rFonts w:ascii="Times New Roman" w:hAnsi="Times New Roman"/>
+          <w:iCs/>
+          <w:sz w:val="20"/>
+          <w:szCs w:val="20"/>
+        </w:rPr>
+      </w:pPr>
+      <w:r>
+        <w:rPr>
+          <w:rFonts w:ascii="Times New Roman" w:hAnsi="Times New Roman"/>
+          <w:iCs/>
+          <w:sz w:val="20"/>
+          <w:szCs w:val="20"/>
+        </w:rPr>
+        <w:t xml:space="preserve">The mean of </w:t>
+      </w:r>
+      <w:proofErr w:type="spellStart"/>
+      <w:r>
+        <w:rPr>
+          <w:rFonts w:ascii="Times New Roman" w:hAnsi="Times New Roman"/>
+          <w:iCs/>
+          <w:sz w:val="20"/>
+          <w:szCs w:val="20"/>
+        </w:rPr>
+        <w:t>GLCM_pan</w:t>
+      </w:r>
+      <w:proofErr w:type="spellEnd"/>
+      <w:r>
+        <w:rPr>
+          <w:rFonts w:ascii="Times New Roman" w:hAnsi="Times New Roman"/>
+          <w:iCs/>
+          <w:sz w:val="20"/>
+          <w:szCs w:val="20"/>
+        </w:rPr>
+        <w:t xml:space="preserve"> is </w:t>
+      </w:r>
+      <w:proofErr w:type="spellStart"/>
+      <w:r>
+        <w:rPr>
+          <w:rFonts w:ascii="Times New Roman" w:hAnsi="Times New Roman"/>
+          <w:iCs/>
+          <w:sz w:val="20"/>
+          <w:szCs w:val="20"/>
+        </w:rPr>
+        <w:t>strickingly</w:t>
+      </w:r>
+      <w:proofErr w:type="spellEnd"/>
+      <w:r>
+        <w:rPr>
+          <w:rFonts w:ascii="Times New Roman" w:hAnsi="Times New Roman"/>
+          <w:iCs/>
+          <w:sz w:val="20"/>
+          <w:szCs w:val="20"/>
+        </w:rPr>
+        <w:t xml:space="preserve"> similar across all the datasets, and so is the mean of </w:t>
+      </w:r>
+      <w:proofErr w:type="spellStart"/>
+      <w:r>
+        <w:rPr>
+          <w:rFonts w:ascii="Times New Roman" w:hAnsi="Times New Roman"/>
+          <w:iCs/>
+          <w:sz w:val="20"/>
+          <w:szCs w:val="20"/>
+        </w:rPr>
+        <w:t>Mean_Red</w:t>
+      </w:r>
+      <w:proofErr w:type="spellEnd"/>
+      <w:r>
+        <w:rPr>
+          <w:rFonts w:ascii="Times New Roman" w:hAnsi="Times New Roman"/>
+          <w:iCs/>
+          <w:sz w:val="20"/>
+          <w:szCs w:val="20"/>
+        </w:rPr>
+        <w:t xml:space="preserve">. The rest of the columns of </w:t>
+      </w:r>
+      <w:proofErr w:type="spellStart"/>
+      <w:r>
+        <w:rPr>
+          <w:rFonts w:ascii="Times New Roman" w:hAnsi="Times New Roman"/>
+          <w:iCs/>
+          <w:sz w:val="20"/>
+          <w:szCs w:val="20"/>
+        </w:rPr>
+        <w:t>dfSick</w:t>
+      </w:r>
+      <w:proofErr w:type="spellEnd"/>
+      <w:r>
+        <w:rPr>
+          <w:rFonts w:ascii="Times New Roman" w:hAnsi="Times New Roman"/>
+          <w:iCs/>
+          <w:sz w:val="20"/>
+          <w:szCs w:val="20"/>
+        </w:rPr>
+        <w:t xml:space="preserve"> have </w:t>
+      </w:r>
+      <w:proofErr w:type="spellStart"/>
+      <w:r>
+        <w:rPr>
+          <w:rFonts w:ascii="Times New Roman" w:hAnsi="Times New Roman"/>
+          <w:iCs/>
+          <w:sz w:val="20"/>
+          <w:szCs w:val="20"/>
+        </w:rPr>
+        <w:t>noticably</w:t>
+      </w:r>
+      <w:proofErr w:type="spellEnd"/>
+      <w:r>
+        <w:rPr>
+          <w:rFonts w:ascii="Times New Roman" w:hAnsi="Times New Roman"/>
+          <w:iCs/>
+          <w:sz w:val="20"/>
+          <w:szCs w:val="20"/>
+        </w:rPr>
+        <w:t xml:space="preserve"> different mean values from </w:t>
+      </w:r>
+      <w:proofErr w:type="spellStart"/>
+      <w:r>
+        <w:rPr>
+          <w:rFonts w:ascii="Times New Roman" w:hAnsi="Times New Roman"/>
+          <w:iCs/>
+          <w:sz w:val="20"/>
+          <w:szCs w:val="20"/>
+        </w:rPr>
+        <w:t>df</w:t>
+      </w:r>
+      <w:proofErr w:type="spellEnd"/>
+      <w:r>
+        <w:rPr>
+          <w:rFonts w:ascii="Times New Roman" w:hAnsi="Times New Roman"/>
+          <w:iCs/>
+          <w:sz w:val="20"/>
+          <w:szCs w:val="20"/>
+        </w:rPr>
+        <w:t xml:space="preserve"> and </w:t>
+      </w:r>
+      <w:proofErr w:type="spellStart"/>
+      <w:r>
+        <w:rPr>
+          <w:rFonts w:ascii="Times New Roman" w:hAnsi="Times New Roman"/>
+          <w:iCs/>
+          <w:sz w:val="20"/>
+          <w:szCs w:val="20"/>
+        </w:rPr>
+        <w:t>dfNot</w:t>
+      </w:r>
+      <w:proofErr w:type="spellEnd"/>
+      <w:r>
+        <w:rPr>
+          <w:rFonts w:ascii="Times New Roman" w:hAnsi="Times New Roman"/>
+          <w:iCs/>
+          <w:sz w:val="20"/>
+          <w:szCs w:val="20"/>
+        </w:rPr>
+        <w:t>.</w:t>
+      </w:r>
+    </w:p>
+    <w:p>
+      <w:pPr>
+        <w:spacing w:line="480" w:lineRule="auto"/>
+        <w:rPr>
+          <w:rFonts w:ascii="Times New Roman" w:hAnsi="Times New Roman"/>
+          <w:iCs/>
+          <w:sz w:val="20"/>
+          <w:szCs w:val="20"/>
+        </w:rPr>
+      </w:pPr>
+      <w:r>
+        <w:rPr>
+          <w:rFonts w:ascii="Times New Roman" w:hAnsi="Times New Roman"/>
+          <w:iCs/>
+          <w:sz w:val="20"/>
+          <w:szCs w:val="20"/>
+        </w:rPr>
+        <w:t xml:space="preserve">Although all of the columns of </w:t>
+      </w:r>
+      <w:proofErr w:type="spellStart"/>
+      <w:r>
+        <w:rPr>
+          <w:rFonts w:ascii="Times New Roman" w:hAnsi="Times New Roman"/>
+          <w:iCs/>
+          <w:sz w:val="20"/>
+          <w:szCs w:val="20"/>
+        </w:rPr>
+        <w:t>dfSick</w:t>
+      </w:r>
+      <w:proofErr w:type="spellEnd"/>
+      <w:r>
+        <w:rPr>
+          <w:rFonts w:ascii="Times New Roman" w:hAnsi="Times New Roman"/>
+          <w:iCs/>
+          <w:sz w:val="20"/>
+          <w:szCs w:val="20"/>
+        </w:rPr>
+        <w:t xml:space="preserve"> have noticeably different standard deviations from the other two </w:t>
+      </w:r>
+      <w:proofErr w:type="spellStart"/>
+      <w:r>
+        <w:rPr>
+          <w:rFonts w:ascii="Times New Roman" w:hAnsi="Times New Roman"/>
+          <w:iCs/>
+          <w:sz w:val="20"/>
+          <w:szCs w:val="20"/>
+        </w:rPr>
+        <w:t>dataframes</w:t>
+      </w:r>
+      <w:proofErr w:type="spellEnd"/>
+      <w:r>
+        <w:rPr>
+          <w:rFonts w:ascii="Times New Roman" w:hAnsi="Times New Roman"/>
+          <w:iCs/>
+          <w:sz w:val="20"/>
+          <w:szCs w:val="20"/>
+        </w:rPr>
+        <w:t xml:space="preserve">, it is worth noting just how different the standard deviations for </w:t>
+      </w:r>
+      <w:proofErr w:type="spellStart"/>
+      <w:r>
+        <w:rPr>
+          <w:rFonts w:ascii="Times New Roman" w:hAnsi="Times New Roman"/>
+          <w:iCs/>
+          <w:sz w:val="20"/>
+          <w:szCs w:val="20"/>
+        </w:rPr>
+        <w:t>Mean_Green</w:t>
+      </w:r>
+      <w:proofErr w:type="spellEnd"/>
+      <w:r>
+        <w:rPr>
+          <w:rFonts w:ascii="Times New Roman" w:hAnsi="Times New Roman"/>
+          <w:iCs/>
+          <w:sz w:val="20"/>
+          <w:szCs w:val="20"/>
+        </w:rPr>
+        <w:t xml:space="preserve"> and </w:t>
+      </w:r>
+      <w:proofErr w:type="spellStart"/>
+      <w:r>
+        <w:rPr>
+          <w:rFonts w:ascii="Times New Roman" w:hAnsi="Times New Roman"/>
+          <w:iCs/>
+          <w:sz w:val="20"/>
+          <w:szCs w:val="20"/>
+        </w:rPr>
+        <w:t>Mean_Red</w:t>
+      </w:r>
+      <w:proofErr w:type="spellEnd"/>
+      <w:r>
+        <w:rPr>
+          <w:rFonts w:ascii="Times New Roman" w:hAnsi="Times New Roman"/>
+          <w:iCs/>
+          <w:sz w:val="20"/>
+          <w:szCs w:val="20"/>
+        </w:rPr>
+        <w:t xml:space="preserve"> are-- from about 60 t0 </w:t>
+      </w:r>
+      <w:r>
+        <w:rPr>
+          <w:rFonts w:ascii="Times New Roman" w:hAnsi="Times New Roman"/>
+          <w:iCs/>
+          <w:sz w:val="20"/>
+          <w:szCs w:val="20"/>
+        </w:rPr>
+        <w:lastRenderedPageBreak/>
+        <w:t xml:space="preserve">~17, and from about 59 to ~18. This is especially </w:t>
+      </w:r>
+      <w:proofErr w:type="spellStart"/>
+      <w:r>
+        <w:rPr>
+          <w:rFonts w:ascii="Times New Roman" w:hAnsi="Times New Roman"/>
+          <w:iCs/>
+          <w:sz w:val="20"/>
+          <w:szCs w:val="20"/>
+        </w:rPr>
+        <w:t>noteable</w:t>
+      </w:r>
+      <w:proofErr w:type="spellEnd"/>
+      <w:r>
+        <w:rPr>
+          <w:rFonts w:ascii="Times New Roman" w:hAnsi="Times New Roman"/>
+          <w:iCs/>
+          <w:sz w:val="20"/>
+          <w:szCs w:val="20"/>
+        </w:rPr>
+        <w:t xml:space="preserve"> as </w:t>
+      </w:r>
+      <w:proofErr w:type="spellStart"/>
+      <w:r>
+        <w:rPr>
+          <w:rFonts w:ascii="Times New Roman" w:hAnsi="Times New Roman"/>
+          <w:iCs/>
+          <w:sz w:val="20"/>
+          <w:szCs w:val="20"/>
+        </w:rPr>
+        <w:t>Mean_Red's</w:t>
+      </w:r>
+      <w:proofErr w:type="spellEnd"/>
+      <w:r>
+        <w:rPr>
+          <w:rFonts w:ascii="Times New Roman" w:hAnsi="Times New Roman"/>
+          <w:iCs/>
+          <w:sz w:val="20"/>
+          <w:szCs w:val="20"/>
+        </w:rPr>
+        <w:t xml:space="preserve"> mean was not that different between the three datasets.</w:t>
+      </w:r>
+    </w:p>
+    <w:p>
+      <w:pPr>
+        <w:spacing w:line="480" w:lineRule="auto"/>
+        <w:rPr>
+          <w:rFonts w:ascii="Times New Roman" w:hAnsi="Times New Roman"/>
+          <w:iCs/>
+          <w:sz w:val="20"/>
+          <w:szCs w:val="20"/>
+        </w:rPr>
+      </w:pPr>
+      <w:r>
+        <w:rPr>
+          <w:rFonts w:ascii="Times New Roman" w:hAnsi="Times New Roman"/>
+          <w:iCs/>
+          <w:sz w:val="20"/>
+          <w:szCs w:val="20"/>
+        </w:rPr>
+        <w:t xml:space="preserve">The minimum values, as expected, changed. </w:t>
+      </w:r>
+      <w:proofErr w:type="spellStart"/>
+      <w:r>
+        <w:rPr>
+          <w:rFonts w:ascii="Times New Roman" w:hAnsi="Times New Roman"/>
+          <w:iCs/>
+          <w:sz w:val="20"/>
+          <w:szCs w:val="20"/>
+        </w:rPr>
+        <w:t>GLCM_pan</w:t>
+      </w:r>
+      <w:proofErr w:type="spellEnd"/>
+      <w:r>
+        <w:rPr>
+          <w:rFonts w:ascii="Times New Roman" w:hAnsi="Times New Roman"/>
+          <w:iCs/>
+          <w:sz w:val="20"/>
+          <w:szCs w:val="20"/>
+        </w:rPr>
+        <w:t xml:space="preserve"> changed the most drastically, but that was expected from our earlier investigation of </w:t>
+      </w:r>
+      <w:proofErr w:type="spellStart"/>
+      <w:r>
+        <w:rPr>
+          <w:rFonts w:ascii="Times New Roman" w:hAnsi="Times New Roman"/>
+          <w:iCs/>
+          <w:sz w:val="20"/>
+          <w:szCs w:val="20"/>
+        </w:rPr>
+        <w:t>GLCM_pan's</w:t>
+      </w:r>
+      <w:proofErr w:type="spellEnd"/>
+      <w:r>
+        <w:rPr>
+          <w:rFonts w:ascii="Times New Roman" w:hAnsi="Times New Roman"/>
+          <w:iCs/>
+          <w:sz w:val="20"/>
+          <w:szCs w:val="20"/>
+        </w:rPr>
+        <w:t xml:space="preserve"> outlier values.</w:t>
+      </w:r>
+    </w:p>
+    <w:p>
+      <w:pPr>
+        <w:spacing w:line="480" w:lineRule="auto"/>
+        <w:rPr>
+          <w:rFonts w:ascii="Times New Roman" w:hAnsi="Times New Roman"/>
+          <w:iCs/>
+          <w:sz w:val="20"/>
+          <w:szCs w:val="20"/>
+        </w:rPr>
+      </w:pPr>
+      <w:proofErr w:type="spellStart"/>
+      <w:r>
+        <w:rPr>
+          <w:rFonts w:ascii="Times New Roman" w:hAnsi="Times New Roman"/>
+          <w:iCs/>
+          <w:sz w:val="20"/>
+          <w:szCs w:val="20"/>
+        </w:rPr>
+        <w:t>Mean_NIR</w:t>
+      </w:r>
+      <w:proofErr w:type="spellEnd"/>
+      <w:r>
+        <w:rPr>
+          <w:rFonts w:ascii="Times New Roman" w:hAnsi="Times New Roman"/>
+          <w:iCs/>
+          <w:sz w:val="20"/>
+          <w:szCs w:val="20"/>
+        </w:rPr>
+        <w:t xml:space="preserve"> has a very dramatic difference for quartile values when comparing </w:t>
+      </w:r>
+      <w:proofErr w:type="spellStart"/>
+      <w:r>
+        <w:rPr>
+          <w:rFonts w:ascii="Times New Roman" w:hAnsi="Times New Roman"/>
+          <w:iCs/>
+          <w:sz w:val="20"/>
+          <w:szCs w:val="20"/>
+        </w:rPr>
+        <w:t>dfSick</w:t>
+      </w:r>
+      <w:proofErr w:type="spellEnd"/>
+      <w:r>
+        <w:rPr>
+          <w:rFonts w:ascii="Times New Roman" w:hAnsi="Times New Roman"/>
+          <w:iCs/>
+          <w:sz w:val="20"/>
+          <w:szCs w:val="20"/>
+        </w:rPr>
+        <w:t xml:space="preserve"> to the others-- Q1 goes from ~416 to 361, Q2 goes from ~520 to 448, and Q3 goes from ~640 to 527 (with the first value being approximately the values for </w:t>
+      </w:r>
+      <w:proofErr w:type="spellStart"/>
+      <w:r>
+        <w:rPr>
+          <w:rFonts w:ascii="Times New Roman" w:hAnsi="Times New Roman"/>
+          <w:iCs/>
+          <w:sz w:val="20"/>
+          <w:szCs w:val="20"/>
+        </w:rPr>
+        <w:t>df</w:t>
+      </w:r>
+      <w:proofErr w:type="spellEnd"/>
+      <w:r>
+        <w:rPr>
+          <w:rFonts w:ascii="Times New Roman" w:hAnsi="Times New Roman"/>
+          <w:iCs/>
+          <w:sz w:val="20"/>
+          <w:szCs w:val="20"/>
+        </w:rPr>
+        <w:t xml:space="preserve"> and </w:t>
+      </w:r>
+      <w:proofErr w:type="spellStart"/>
+      <w:r>
+        <w:rPr>
+          <w:rFonts w:ascii="Times New Roman" w:hAnsi="Times New Roman"/>
+          <w:iCs/>
+          <w:sz w:val="20"/>
+          <w:szCs w:val="20"/>
+        </w:rPr>
+        <w:t>dfNot</w:t>
+      </w:r>
+      <w:proofErr w:type="spellEnd"/>
+      <w:r>
+        <w:rPr>
+          <w:rFonts w:ascii="Times New Roman" w:hAnsi="Times New Roman"/>
+          <w:iCs/>
+          <w:sz w:val="20"/>
+          <w:szCs w:val="20"/>
+        </w:rPr>
+        <w:t xml:space="preserve">, and the second values being </w:t>
+      </w:r>
+      <w:proofErr w:type="spellStart"/>
+      <w:r>
+        <w:rPr>
+          <w:rFonts w:ascii="Times New Roman" w:hAnsi="Times New Roman"/>
+          <w:iCs/>
+          <w:sz w:val="20"/>
+          <w:szCs w:val="20"/>
+        </w:rPr>
+        <w:t>dfSick</w:t>
+      </w:r>
+      <w:proofErr w:type="spellEnd"/>
+      <w:r>
+        <w:rPr>
+          <w:rFonts w:ascii="Times New Roman" w:hAnsi="Times New Roman"/>
+          <w:iCs/>
+          <w:sz w:val="20"/>
+          <w:szCs w:val="20"/>
+        </w:rPr>
+        <w:t>)</w:t>
+      </w:r>
+    </w:p>
+    <w:p>
+      <w:pPr>
+        <w:spacing w:line="480" w:lineRule="auto"/>
+        <w:rPr>
+          <w:rFonts w:ascii="Times New Roman" w:hAnsi="Times New Roman"/>
+          <w:iCs/>
+          <w:sz w:val="20"/>
+          <w:szCs w:val="20"/>
+        </w:rPr>
+      </w:pPr>
+      <w:r>
+        <w:rPr>
+          <w:rFonts w:ascii="Times New Roman" w:hAnsi="Times New Roman"/>
+          <w:iCs/>
+          <w:sz w:val="20"/>
+          <w:szCs w:val="20"/>
+        </w:rPr>
+        <w:t>The maximum values also had a significant shift-- not surprising, given our earlier investigation of outliers.</w:t>
+      </w:r>
     </w:p>
     <w:p>
       <w:pPr>
@@ -2569,7 +3128,23 @@
                 <w:rFonts w:ascii="Times New Roman" w:hAnsi="Times New Roman"/>
                 <w:sz w:val="20"/>
               </w:rPr>
-              <w:t>(yA)</w:t>
+              <w:t>(</w:t>
+            </w:r>
+            <w:proofErr w:type="spellStart"/>
+            <w:r>
+              <w:rPr>
+                <w:rFonts w:ascii="Times New Roman" w:hAnsi="Times New Roman"/>
+                <w:sz w:val="20"/>
+              </w:rPr>
+              <w:t>yA</w:t>
+            </w:r>
+            <w:proofErr w:type="spellEnd"/>
+            <w:r>
+              <w:rPr>
+                <w:rFonts w:ascii="Times New Roman" w:hAnsi="Times New Roman"/>
+                <w:sz w:val="20"/>
+              </w:rPr>
+              <w:t>)</w:t>
             </w:r>
           </w:p>
         </w:tc>
@@ -2617,7 +3192,37 @@
                 <w:rFonts w:ascii="Times New Roman" w:hAnsi="Times New Roman"/>
                 <w:sz w:val="20"/>
               </w:rPr>
-              <w:t>All Five (5) all raw features, 50/25/25 split for train, validate, and test(yA)</w:t>
+              <w:t xml:space="preserve">All Five (5) all raw features, </w:t>
+            </w:r>
+            <w:r>
+              <w:rPr>
+                <w:rFonts w:ascii="Times New Roman" w:hAnsi="Times New Roman"/>
+                <w:sz w:val="20"/>
+              </w:rPr>
+              <w:t>80/10/10</w:t>
+            </w:r>
+            <w:r>
+              <w:rPr>
+                <w:rFonts w:ascii="Times New Roman" w:hAnsi="Times New Roman"/>
+                <w:sz w:val="20"/>
+              </w:rPr>
+              <w:t xml:space="preserve"> split for train, validate, and test(</w:t>
+            </w:r>
+            <w:proofErr w:type="spellStart"/>
+            <w:r>
+              <w:rPr>
+                <w:rFonts w:ascii="Times New Roman" w:hAnsi="Times New Roman"/>
+                <w:sz w:val="20"/>
+              </w:rPr>
+              <w:t>yA</w:t>
+            </w:r>
+            <w:proofErr w:type="spellEnd"/>
+            <w:r>
+              <w:rPr>
+                <w:rFonts w:ascii="Times New Roman" w:hAnsi="Times New Roman"/>
+                <w:sz w:val="20"/>
+              </w:rPr>
+              <w:t>)</w:t>
             </w:r>
           </w:p>
         </w:tc>
@@ -2665,7 +3270,23 @@
                 <w:rFonts w:ascii="Times New Roman" w:hAnsi="Times New Roman"/>
                 <w:sz w:val="20"/>
               </w:rPr>
-              <w:t>All Five (5) all raw features, 80/10/10 split for train, validate, and test(yB)</w:t>
+              <w:t>All Five (5) all raw features, 80/10/10 split for train, validate, and test(</w:t>
+            </w:r>
+            <w:proofErr w:type="spellStart"/>
+            <w:r>
+              <w:rPr>
+                <w:rFonts w:ascii="Times New Roman" w:hAnsi="Times New Roman"/>
+                <w:sz w:val="20"/>
+              </w:rPr>
+              <w:t>yB</w:t>
+            </w:r>
+            <w:proofErr w:type="spellEnd"/>
+            <w:r>
+              <w:rPr>
+                <w:rFonts w:ascii="Times New Roman" w:hAnsi="Times New Roman"/>
+                <w:sz w:val="20"/>
+              </w:rPr>
+              <w:t>)</w:t>
             </w:r>
           </w:p>
         </w:tc>
@@ -2713,7 +3334,37 @@
                 <w:rFonts w:ascii="Times New Roman" w:hAnsi="Times New Roman"/>
                 <w:sz w:val="20"/>
               </w:rPr>
-              <w:t>All Five (5) all raw features, 50/25/25 split for train, validate, and test(yB)</w:t>
+              <w:t xml:space="preserve">All Five (5) all raw features, </w:t>
+            </w:r>
+            <w:r>
+              <w:rPr>
+                <w:rFonts w:ascii="Times New Roman" w:hAnsi="Times New Roman"/>
+                <w:sz w:val="20"/>
+              </w:rPr>
+              <w:t>80/10/10</w:t>
+            </w:r>
+            <w:r>
+              <w:rPr>
+                <w:rFonts w:ascii="Times New Roman" w:hAnsi="Times New Roman"/>
+                <w:sz w:val="20"/>
+              </w:rPr>
+              <w:t xml:space="preserve"> split for train, validate, and test(</w:t>
+            </w:r>
+            <w:proofErr w:type="spellStart"/>
+            <w:r>
+              <w:rPr>
+                <w:rFonts w:ascii="Times New Roman" w:hAnsi="Times New Roman"/>
+                <w:sz w:val="20"/>
+              </w:rPr>
+              <w:t>yB</w:t>
+            </w:r>
+            <w:proofErr w:type="spellEnd"/>
+            <w:r>
+              <w:rPr>
+                <w:rFonts w:ascii="Times New Roman" w:hAnsi="Times New Roman"/>
+                <w:sz w:val="20"/>
+              </w:rPr>
+              <w:t>)</w:t>
             </w:r>
           </w:p>
         </w:tc>
@@ -2761,7 +3412,7 @@
                 <w:rFonts w:ascii="Times New Roman" w:hAnsi="Times New Roman"/>
                 <w:sz w:val="20"/>
               </w:rPr>
-              <w:t>min_samples_leaf=2, f1-scores=[.99,.81,.98]. Going to increase until the f1 scores start getting worse.</w:t>
+              <w:t>All Five (5) normalized features with 70/15/15 split for train, validate, and test</w:t>
             </w:r>
           </w:p>
         </w:tc>
@@ -2809,7 +3460,35 @@
                 <w:rFonts w:ascii="Times New Roman" w:hAnsi="Times New Roman"/>
                 <w:sz w:val="20"/>
               </w:rPr>
-              <w:t>All Five (5) normalized features with 70/15/15 split for train, validate, and test</w:t>
+              <w:t xml:space="preserve">All Five (5) normalized features with </w:t>
+            </w:r>
+            <w:r>
+              <w:rPr>
+                <w:rFonts w:ascii="Times New Roman" w:hAnsi="Times New Roman"/>
+                <w:sz w:val="20"/>
+              </w:rPr>
+              <w:t>80</w:t>
+            </w:r>
+            <w:r>
+              <w:rPr>
+                <w:rFonts w:ascii="Times New Roman" w:hAnsi="Times New Roman"/>
+                <w:sz w:val="20"/>
+              </w:rPr>
+              <w:t>/</w:t>
+            </w:r>
+            <w:r>
+              <w:rPr>
+                <w:rFonts w:ascii="Times New Roman" w:hAnsi="Times New Roman"/>
+                <w:sz w:val="20"/>
+              </w:rPr>
+              <w:t>10/10</w:t>
+            </w:r>
+            <w:r>
+              <w:rPr>
+                <w:rFonts w:ascii="Times New Roman" w:hAnsi="Times New Roman"/>
+                <w:sz w:val="20"/>
+              </w:rPr>
+              <w:t xml:space="preserve"> split for train, validate, and test</w:t>
             </w:r>
           </w:p>
         </w:tc>
@@ -2852,60 +3531,37 @@
                 <w:sz w:val="20"/>
               </w:rPr>
             </w:pPr>
+            <w:proofErr w:type="spellStart"/>
             <w:r>
               <w:rPr>
                 <w:rFonts w:ascii="Times New Roman" w:hAnsi="Times New Roman"/>
                 <w:sz w:val="20"/>
               </w:rPr>
-              <w:t>All Five (5) normalized features with 50/25/25 split for train, validate, and test</w:t>
+              <w:t>dfA</w:t>
             </w:r>
-          </w:p>
-        </w:tc>
-      </w:tr>
-      <w:tr>
-        <w:tc>
-          <w:tcPr>
-            <w:tcW w:w="1440" w:type="dxa"/>
-          </w:tcPr>
-          <w:p>
-            <w:pPr>
-              <w:pStyle w:val="ListParagraph"/>
-              <w:ind w:left="0"/>
-              <w:jc w:val="center"/>
-              <w:rPr>
-                <w:rFonts w:ascii="Times New Roman" w:hAnsi="Times New Roman"/>
-                <w:sz w:val="20"/>
-              </w:rPr>
-            </w:pPr>
+            <w:proofErr w:type="spellEnd"/>
             <w:r>
               <w:rPr>
                 <w:rFonts w:ascii="Times New Roman" w:hAnsi="Times New Roman"/>
                 <w:sz w:val="20"/>
               </w:rPr>
-              <w:t>8</w:t>
+              <w:t xml:space="preserve"> with </w:t>
             </w:r>
-          </w:p>
-        </w:tc>
-        <w:tc>
-          <w:tcPr>
-            <w:tcW w:w="7560" w:type="dxa"/>
-          </w:tcPr>
-          <w:p>
-            <w:pPr>
-              <w:pStyle w:val="ListParagraph"/>
-              <w:ind w:left="0"/>
-              <w:jc w:val="both"/>
-              <w:rPr>
-                <w:rFonts w:ascii="Times New Roman" w:hAnsi="Times New Roman"/>
-                <w:sz w:val="20"/>
-              </w:rPr>
-            </w:pPr>
+            <w:proofErr w:type="spellStart"/>
             <w:r>
               <w:rPr>
                 <w:rFonts w:ascii="Times New Roman" w:hAnsi="Times New Roman"/>
                 <w:sz w:val="20"/>
               </w:rPr>
-              <w:t>dfA with noralized features, 80/10/10 split for train, validate, and test</w:t>
+              <w:t>noralized</w:t>
+            </w:r>
+            <w:proofErr w:type="spellEnd"/>
+            <w:r>
+              <w:rPr>
+                <w:rFonts w:ascii="Times New Roman" w:hAnsi="Times New Roman"/>
+                <w:sz w:val="20"/>
+              </w:rPr>
+              <w:t xml:space="preserve"> features, 80/10/10 split for train, validate, and test</w:t>
             </w:r>
           </w:p>
         </w:tc>
@@ -3023,7 +3679,23 @@
           <w:rFonts w:ascii="Times New Roman" w:hAnsi="Times New Roman"/>
           <w:sz w:val="20"/>
         </w:rPr>
-        <w:t>The following tools were used for this analysis: Python v3.5.2 running the Anaconda 4.3.22 environment for Apple Macintosh computer was used for all analysis and implementation. In addition to base Python, the following libraries were also used: Pandas 0.18.1, Numpy 1.11.3, Matplotlib 1.5.3, Seaborn 0.7.1, SKLearn 0.18.1, and Patsy 0.41.</w:t>
+        <w:t xml:space="preserve">The following tools were used for this analysis: Python v3.5.2 running the Anaconda 4.3.22 environment for Apple Macintosh computer was used for all analysis and implementation. In addition to base Python, the following libraries were also used: Pandas 0.18.1, Numpy 1.11.3, Matplotlib 1.5.3, Seaborn 0.7.1, </w:t>
+      </w:r>
+      <w:proofErr w:type="spellStart"/>
+      <w:r>
+        <w:rPr>
+          <w:rFonts w:ascii="Times New Roman" w:hAnsi="Times New Roman"/>
+          <w:sz w:val="20"/>
+        </w:rPr>
+        <w:t>SKLearn</w:t>
+      </w:r>
+      <w:proofErr w:type="spellEnd"/>
+      <w:r>
+        <w:rPr>
+          <w:rFonts w:ascii="Times New Roman" w:hAnsi="Times New Roman"/>
+          <w:sz w:val="20"/>
+        </w:rPr>
+        <w:t xml:space="preserve"> 0.18.1, and Patsy 0.41.</w:t>
       </w:r>
       <w:r>
         <w:rPr>
@@ -3211,8 +3883,19 @@
           <w:sz w:val="20"/>
           <w:szCs w:val="20"/>
         </w:rPr>
-        <w:t>, ensemble, metrics, model_selection</w:t>
-      </w:r>
+        <w:t xml:space="preserve">, ensemble, metrics, </w:t>
+      </w:r>
+      <w:proofErr w:type="spellStart"/>
+      <w:r>
+        <w:rPr>
+          <w:rFonts w:ascii="Times New Roman" w:hAnsi="Times New Roman"/>
+          <w:iCs/>
+          <w:sz w:val="20"/>
+          <w:szCs w:val="20"/>
+        </w:rPr>
+        <w:t>model_selection</w:t>
+      </w:r>
+      <w:proofErr w:type="spellEnd"/>
       <w:r>
         <w:rPr>
           <w:rFonts w:ascii="Times New Roman" w:hAnsi="Times New Roman"/>
@@ -3268,7 +3951,17 @@
           <w:sz w:val="20"/>
           <w:szCs w:val="20"/>
         </w:rPr>
-        <w:t xml:space="preserve"> Copy was needed to make deep copies of data frames. Sklearn and its imports were used for both the decision tree model and random forest model. The model selection import was to split the data into train and test data sets. Mpl was used to graph our 3d plots, and metrics was used to calculate metrics of the model.</w:t>
+        <w:t xml:space="preserve"> Copy was needed to make deep copies </w:t>
+      </w:r>
+      <w:r>
+        <w:rPr>
+          <w:rFonts w:ascii="Times New Roman" w:hAnsi="Times New Roman"/>
+          <w:iCs/>
+          <w:sz w:val="20"/>
+          <w:szCs w:val="20"/>
+        </w:rPr>
+        <w:lastRenderedPageBreak/>
+        <w:t>of data frames. Sklearn and its imports were used for both the decision tree model and random forest model. The model selection import was to split the data into train and test data sets. Mpl was used to graph our 3d plots, and metrics was used to calculate metrics of the model.</w:t>
       </w:r>
     </w:p>
     <w:p>
@@ -3432,7 +4125,25 @@
           <w:iCs/>
           <w:sz w:val="20"/>
         </w:rPr>
-        <w:t>You could also do an ROC curve (using SciKit Learn).</w:t>
+        <w:t xml:space="preserve">You could also do an ROC curve (using </w:t>
+      </w:r>
+      <w:proofErr w:type="spellStart"/>
+      <w:r>
+        <w:rPr>
+          <w:rFonts w:ascii="Times New Roman" w:hAnsi="Times New Roman"/>
+          <w:iCs/>
+          <w:sz w:val="20"/>
+        </w:rPr>
+        <w:t>SciKit</w:t>
+      </w:r>
+      <w:proofErr w:type="spellEnd"/>
+      <w:r>
+        <w:rPr>
+          <w:rFonts w:ascii="Times New Roman" w:hAnsi="Times New Roman"/>
+          <w:iCs/>
+          <w:sz w:val="20"/>
+        </w:rPr>
+        <w:t xml:space="preserve"> Learn).</w:t>
       </w:r>
       <w:r>
         <w:rPr>
@@ -4850,7 +5561,47 @@
           <w:sz w:val="20"/>
           <w:szCs w:val="20"/>
         </w:rPr>
-        <w:t>The first of the results above are several results from the Decision Tree. Both the dfA set and the dfB set both gave amazing results</w:t>
+        <w:t xml:space="preserve">The first of the results above are several results from the Decision Tree. Both the </w:t>
+      </w:r>
+      <w:proofErr w:type="spellStart"/>
+      <w:r>
+        <w:rPr>
+          <w:rFonts w:ascii="Times New Roman" w:hAnsi="Times New Roman"/>
+          <w:iCs/>
+          <w:sz w:val="20"/>
+          <w:szCs w:val="20"/>
+        </w:rPr>
+        <w:t>dfA</w:t>
+      </w:r>
+      <w:proofErr w:type="spellEnd"/>
+      <w:r>
+        <w:rPr>
+          <w:rFonts w:ascii="Times New Roman" w:hAnsi="Times New Roman"/>
+          <w:iCs/>
+          <w:sz w:val="20"/>
+          <w:szCs w:val="20"/>
+        </w:rPr>
+        <w:t xml:space="preserve"> set and the </w:t>
+      </w:r>
+      <w:proofErr w:type="spellStart"/>
+      <w:r>
+        <w:rPr>
+          <w:rFonts w:ascii="Times New Roman" w:hAnsi="Times New Roman"/>
+          <w:iCs/>
+          <w:sz w:val="20"/>
+          <w:szCs w:val="20"/>
+        </w:rPr>
+        <w:t>dfB</w:t>
+      </w:r>
+      <w:proofErr w:type="spellEnd"/>
+      <w:r>
+        <w:rPr>
+          <w:rFonts w:ascii="Times New Roman" w:hAnsi="Times New Roman"/>
+          <w:iCs/>
+          <w:sz w:val="20"/>
+          <w:szCs w:val="20"/>
+        </w:rPr>
+        <w:t xml:space="preserve"> set both gave amazing results</w:t>
       </w:r>
       <w:r>
         <w:rPr>
@@ -5030,6 +5781,15 @@
     </w:p>
     <w:p>
       <w:pPr>
+        <w:rPr>
+          <w:rFonts w:ascii="Times New Roman" w:hAnsi="Times New Roman"/>
+          <w:iCs/>
+          <w:sz w:val="20"/>
+        </w:rPr>
+      </w:pPr>
+    </w:p>
+    <w:p>
+      <w:pPr>
         <w:pStyle w:val="ListParagraph"/>
         <w:numPr>
           <w:ilvl w:val="1"/>
@@ -5048,6 +5808,7 @@
           <w:i/>
           <w:sz w:val="20"/>
         </w:rPr>
+        <w:lastRenderedPageBreak/>
         <w:t>Problems Encountered</w:t>
       </w:r>
     </w:p>
@@ -5163,7 +5924,43 @@
           <w:iCs/>
           <w:sz w:val="20"/>
         </w:rPr>
-        <w:t xml:space="preserve">One of the column names being ‘class’ caused problems. I also had problems with sns.boxplot for the dfSick </w:t>
+        <w:t xml:space="preserve">One of the column names being ‘class’ caused problems. I also had problems with </w:t>
+      </w:r>
+      <w:proofErr w:type="spellStart"/>
+      <w:r>
+        <w:rPr>
+          <w:rFonts w:ascii="Times New Roman" w:hAnsi="Times New Roman"/>
+          <w:iCs/>
+          <w:sz w:val="20"/>
+        </w:rPr>
+        <w:t>sns.boxplot</w:t>
+      </w:r>
+      <w:proofErr w:type="spellEnd"/>
+      <w:r>
+        <w:rPr>
+          <w:rFonts w:ascii="Times New Roman" w:hAnsi="Times New Roman"/>
+          <w:iCs/>
+          <w:sz w:val="20"/>
+        </w:rPr>
+        <w:t xml:space="preserve"> for the </w:t>
+      </w:r>
+      <w:proofErr w:type="spellStart"/>
+      <w:r>
+        <w:rPr>
+          <w:rFonts w:ascii="Times New Roman" w:hAnsi="Times New Roman"/>
+          <w:iCs/>
+          <w:sz w:val="20"/>
+        </w:rPr>
+        <w:t>dfSick</w:t>
+      </w:r>
+      <w:proofErr w:type="spellEnd"/>
+      <w:r>
+        <w:rPr>
+          <w:rFonts w:ascii="Times New Roman" w:hAnsi="Times New Roman"/>
+          <w:iCs/>
+          <w:sz w:val="20"/>
+        </w:rPr>
+        <w:t xml:space="preserve"> </w:t>
       </w:r>
       <w:r>
         <w:rPr>
@@ -5211,7 +6008,43 @@
           <w:iCs/>
           <w:sz w:val="20"/>
         </w:rPr>
-        <w:t xml:space="preserve"> a problem that the confusion matrix function had where the y_pred and y_test should be flipped.</w:t>
+        <w:t xml:space="preserve"> a problem that the confusion matrix function had where the </w:t>
+      </w:r>
+      <w:proofErr w:type="spellStart"/>
+      <w:r>
+        <w:rPr>
+          <w:rFonts w:ascii="Times New Roman" w:hAnsi="Times New Roman"/>
+          <w:iCs/>
+          <w:sz w:val="20"/>
+        </w:rPr>
+        <w:t>y_pred</w:t>
+      </w:r>
+      <w:proofErr w:type="spellEnd"/>
+      <w:r>
+        <w:rPr>
+          <w:rFonts w:ascii="Times New Roman" w:hAnsi="Times New Roman"/>
+          <w:iCs/>
+          <w:sz w:val="20"/>
+        </w:rPr>
+        <w:t xml:space="preserve"> and </w:t>
+      </w:r>
+      <w:proofErr w:type="spellStart"/>
+      <w:r>
+        <w:rPr>
+          <w:rFonts w:ascii="Times New Roman" w:hAnsi="Times New Roman"/>
+          <w:iCs/>
+          <w:sz w:val="20"/>
+        </w:rPr>
+        <w:t>y_test</w:t>
+      </w:r>
+      <w:proofErr w:type="spellEnd"/>
+      <w:r>
+        <w:rPr>
+          <w:rFonts w:ascii="Times New Roman" w:hAnsi="Times New Roman"/>
+          <w:iCs/>
+          <w:sz w:val="20"/>
+        </w:rPr>
+        <w:t xml:space="preserve"> should be flipped.</w:t>
       </w:r>
       <w:r>
         <w:rPr>
@@ -5277,7 +6110,6 @@
           <w:iCs/>
           <w:sz w:val="20"/>
         </w:rPr>
-        <w:lastRenderedPageBreak/>
         <w:t>Discuss the limitations of your model</w:t>
       </w:r>
       <w:r>
@@ -5624,6 +6456,127 @@
     </w:p>
     <w:p>
       <w:pPr>
+        <w:rPr>
+          <w:rFonts w:ascii="Times New Roman" w:hAnsi="Times New Roman"/>
+          <w:b/>
+          <w:bCs/>
+          <w:iCs/>
+          <w:sz w:val="20"/>
+        </w:rPr>
+      </w:pPr>
+    </w:p>
+    <w:p>
+      <w:pPr>
+        <w:rPr>
+          <w:rFonts w:ascii="Times New Roman" w:hAnsi="Times New Roman"/>
+          <w:b/>
+          <w:bCs/>
+          <w:iCs/>
+          <w:sz w:val="20"/>
+        </w:rPr>
+      </w:pPr>
+    </w:p>
+    <w:p>
+      <w:pPr>
+        <w:rPr>
+          <w:rFonts w:ascii="Times New Roman" w:hAnsi="Times New Roman"/>
+          <w:b/>
+          <w:bCs/>
+          <w:iCs/>
+          <w:sz w:val="20"/>
+        </w:rPr>
+      </w:pPr>
+    </w:p>
+    <w:p>
+      <w:pPr>
+        <w:rPr>
+          <w:rFonts w:ascii="Times New Roman" w:hAnsi="Times New Roman"/>
+          <w:b/>
+          <w:bCs/>
+          <w:iCs/>
+          <w:sz w:val="20"/>
+        </w:rPr>
+      </w:pPr>
+    </w:p>
+    <w:p>
+      <w:pPr>
+        <w:rPr>
+          <w:rFonts w:ascii="Times New Roman" w:hAnsi="Times New Roman"/>
+          <w:b/>
+          <w:bCs/>
+          <w:iCs/>
+          <w:sz w:val="20"/>
+        </w:rPr>
+      </w:pPr>
+    </w:p>
+    <w:p>
+      <w:pPr>
+        <w:rPr>
+          <w:rFonts w:ascii="Times New Roman" w:hAnsi="Times New Roman"/>
+          <w:b/>
+          <w:bCs/>
+          <w:iCs/>
+          <w:sz w:val="20"/>
+        </w:rPr>
+      </w:pPr>
+    </w:p>
+    <w:p>
+      <w:pPr>
+        <w:rPr>
+          <w:rFonts w:ascii="Times New Roman" w:hAnsi="Times New Roman"/>
+          <w:b/>
+          <w:bCs/>
+          <w:iCs/>
+          <w:sz w:val="20"/>
+        </w:rPr>
+      </w:pPr>
+    </w:p>
+    <w:p>
+      <w:pPr>
+        <w:rPr>
+          <w:rFonts w:ascii="Times New Roman" w:hAnsi="Times New Roman"/>
+          <w:b/>
+          <w:bCs/>
+          <w:iCs/>
+          <w:sz w:val="20"/>
+        </w:rPr>
+      </w:pPr>
+    </w:p>
+    <w:p>
+      <w:pPr>
+        <w:rPr>
+          <w:rFonts w:ascii="Times New Roman" w:hAnsi="Times New Roman"/>
+          <w:b/>
+          <w:bCs/>
+          <w:iCs/>
+          <w:sz w:val="20"/>
+        </w:rPr>
+      </w:pPr>
+    </w:p>
+    <w:p>
+      <w:pPr>
+        <w:rPr>
+          <w:rFonts w:ascii="Times New Roman" w:hAnsi="Times New Roman"/>
+          <w:b/>
+          <w:bCs/>
+          <w:iCs/>
+          <w:sz w:val="20"/>
+        </w:rPr>
+      </w:pPr>
+    </w:p>
+    <w:p>
+      <w:pPr>
+        <w:rPr>
+          <w:rFonts w:ascii="Times New Roman" w:hAnsi="Times New Roman"/>
+          <w:b/>
+          <w:bCs/>
+          <w:iCs/>
+          <w:sz w:val="20"/>
+        </w:rPr>
+      </w:pPr>
+    </w:p>
+    <w:p>
+      <w:pPr>
         <w:pStyle w:val="ListParagraph"/>
         <w:numPr>
           <w:ilvl w:val="0"/>
@@ -5641,6 +6594,7 @@
           <w:b/>
           <w:sz w:val="20"/>
         </w:rPr>
+        <w:lastRenderedPageBreak/>
         <w:t>CONCLUSION</w:t>
       </w:r>
     </w:p>
@@ -5981,14 +6935,25 @@
           <w:szCs w:val="20"/>
         </w:rPr>
       </w:pPr>
-      <w:r>
-        <w:rPr>
-          <w:rFonts w:ascii="Times New Roman" w:hAnsi="Times New Roman"/>
-          <w:iCs/>
-          <w:sz w:val="20"/>
-          <w:szCs w:val="20"/>
-        </w:rPr>
-        <w:t xml:space="preserve">Naat made the notebook (data exploration, cleaning, </w:t>
+      <w:proofErr w:type="spellStart"/>
+      <w:r>
+        <w:rPr>
+          <w:rFonts w:ascii="Times New Roman" w:hAnsi="Times New Roman"/>
+          <w:iCs/>
+          <w:sz w:val="20"/>
+          <w:szCs w:val="20"/>
+        </w:rPr>
+        <w:t>Naat</w:t>
+      </w:r>
+      <w:proofErr w:type="spellEnd"/>
+      <w:r>
+        <w:rPr>
+          <w:rFonts w:ascii="Times New Roman" w:hAnsi="Times New Roman"/>
+          <w:iCs/>
+          <w:sz w:val="20"/>
+          <w:szCs w:val="20"/>
+        </w:rPr>
+        <w:t xml:space="preserve"> made the notebook (data exploration, cleaning, </w:t>
       </w:r>
       <w:r>
         <w:rPr>

</xml_diff>